<commit_message>
Home: lab5 update: does not compile
</commit_message>
<xml_diff>
--- a/[CST356] - Lab5/[CST356] - Lab5.docx
+++ b/[CST356] - Lab5/[CST356] - Lab5.docx
@@ -44,6 +44,91 @@
     </w:p>
     <w:p>
       <w:pPr>
+        <w:spacing w:before="100" w:beforeAutospacing="1" w:after="240" w:line="240" w:lineRule="auto"/>
+        <w:ind w:left="360"/>
+        <w:rPr>
+          <w:rFonts w:ascii="Times New Roman" w:eastAsia="Times New Roman" w:hAnsi="Times New Roman" w:cs="Times New Roman"/>
+          <w:sz w:val="24"/>
+          <w:szCs w:val="24"/>
+        </w:rPr>
+      </w:pPr>
+      <w:r>
+        <w:rPr>
+          <w:rFonts w:ascii="Times New Roman" w:eastAsia="Times New Roman" w:hAnsi="Times New Roman" w:cs="Times New Roman"/>
+          <w:sz w:val="24"/>
+          <w:szCs w:val="24"/>
+        </w:rPr>
+        <w:t>[</w:t>
+      </w:r>
+      <w:r>
+        <w:rPr>
+          <w:rFonts w:ascii="Times New Roman" w:eastAsia="Times New Roman" w:hAnsi="Times New Roman" w:cs="Times New Roman"/>
+          <w:b/>
+          <w:color w:val="00B050"/>
+          <w:sz w:val="24"/>
+          <w:szCs w:val="24"/>
+        </w:rPr>
+        <w:t>X</w:t>
+      </w:r>
+      <w:r>
+        <w:rPr>
+          <w:rFonts w:ascii="Times New Roman" w:eastAsia="Times New Roman" w:hAnsi="Times New Roman" w:cs="Times New Roman"/>
+          <w:sz w:val="24"/>
+          <w:szCs w:val="24"/>
+        </w:rPr>
+        <w:t xml:space="preserve">] </w:t>
+      </w:r>
+      <w:r>
+        <w:rPr>
+          <w:rFonts w:ascii="Times New Roman" w:eastAsia="Times New Roman" w:hAnsi="Times New Roman" w:cs="Times New Roman"/>
+          <w:sz w:val="24"/>
+          <w:szCs w:val="24"/>
+        </w:rPr>
+        <w:t>Create a new MVC project for this lab.  Copy code from last week's lab as a starting point.</w:t>
+      </w:r>
+    </w:p>
+    <w:p>
+      <w:pPr>
+        <w:spacing w:before="100" w:beforeAutospacing="1" w:after="240" w:line="240" w:lineRule="auto"/>
+        <w:ind w:left="360"/>
+        <w:rPr>
+          <w:rFonts w:ascii="Times New Roman" w:eastAsia="Times New Roman" w:hAnsi="Times New Roman" w:cs="Times New Roman"/>
+          <w:color w:val="00B050"/>
+          <w:sz w:val="24"/>
+          <w:szCs w:val="24"/>
+        </w:rPr>
+      </w:pPr>
+      <w:r>
+        <w:rPr>
+          <w:rFonts w:ascii="Times New Roman" w:eastAsia="Times New Roman" w:hAnsi="Times New Roman" w:cs="Times New Roman"/>
+          <w:sz w:val="24"/>
+          <w:szCs w:val="24"/>
+        </w:rPr>
+        <w:tab/>
+      </w:r>
+      <w:r>
+        <w:rPr>
+          <w:rFonts w:ascii="Times New Roman" w:eastAsia="Times New Roman" w:hAnsi="Times New Roman" w:cs="Times New Roman"/>
+          <w:color w:val="00B050"/>
+          <w:sz w:val="24"/>
+          <w:szCs w:val="24"/>
+        </w:rPr>
+        <w:t xml:space="preserve">Created full copy of lab 4 </w:t>
+      </w:r>
+      <w:r>
+        <w:rPr>
+          <w:rFonts w:ascii="Times New Roman" w:eastAsia="Times New Roman" w:hAnsi="Times New Roman" w:cs="Times New Roman"/>
+          <w:color w:val="00B050"/>
+          <w:sz w:val="24"/>
+          <w:szCs w:val="24"/>
+        </w:rPr>
+        <w:t>as a starting point.</w:t>
+      </w:r>
+      <w:bookmarkStart w:id="0" w:name="_GoBack"/>
+      <w:bookmarkEnd w:id="0"/>
+    </w:p>
+    <w:p>
+      <w:pPr>
         <w:numPr>
           <w:ilvl w:val="0"/>
           <w:numId w:val="1"/>
@@ -61,10 +146,17 @@
           <w:sz w:val="24"/>
           <w:szCs w:val="24"/>
         </w:rPr>
-        <w:t>Create a new MVC project for this lab.  Copy code from last week's lab as a starting point.</w:t>
-      </w:r>
-      <w:bookmarkStart w:id="0" w:name="_GoBack"/>
-      <w:bookmarkEnd w:id="0"/>
+        <w:t>Create a separate “repository” class with an associated interface for storing data in the database.</w:t>
+      </w:r>
+      <w:r>
+        <w:rPr>
+          <w:rFonts w:ascii="Times New Roman" w:eastAsia="Times New Roman" w:hAnsi="Times New Roman" w:cs="Times New Roman"/>
+          <w:sz w:val="24"/>
+          <w:szCs w:val="24"/>
+        </w:rPr>
+        <w:br/>
+        <w:t>Unlike the example, for the lab you can use a single repository class for both of your entities.</w:t>
+      </w:r>
     </w:p>
     <w:p>
       <w:pPr>
@@ -85,16 +177,7 @@
           <w:sz w:val="24"/>
           <w:szCs w:val="24"/>
         </w:rPr>
-        <w:t>Create a separate “repository” class with an associated interface for storing data in the database.</w:t>
-      </w:r>
-      <w:r>
-        <w:rPr>
-          <w:rFonts w:ascii="Times New Roman" w:eastAsia="Times New Roman" w:hAnsi="Times New Roman" w:cs="Times New Roman"/>
-          <w:sz w:val="24"/>
-          <w:szCs w:val="24"/>
-        </w:rPr>
-        <w:br/>
-        <w:t>Unlike the example, for the lab you can use a single repository class for both of your entities.</w:t>
+        <w:t>Create an instance of the database context class in the constructor of your new “repository” class.</w:t>
       </w:r>
     </w:p>
     <w:p>
@@ -116,7 +199,16 @@
           <w:sz w:val="24"/>
           <w:szCs w:val="24"/>
         </w:rPr>
-        <w:t>Create an instance of the database context class in the constructor of your new “repository” class.</w:t>
+        <w:t>Replace the reference to the database context in each of your controllers with a reference the new “repository” class.</w:t>
+      </w:r>
+      <w:r>
+        <w:rPr>
+          <w:rFonts w:ascii="Times New Roman" w:eastAsia="Times New Roman" w:hAnsi="Times New Roman" w:cs="Times New Roman"/>
+          <w:sz w:val="24"/>
+          <w:szCs w:val="24"/>
+        </w:rPr>
+        <w:br/>
+        <w:t>Create an instance of the “repository class” in the constructor of each controller.</w:t>
       </w:r>
     </w:p>
     <w:p>
@@ -138,16 +230,7 @@
           <w:sz w:val="24"/>
           <w:szCs w:val="24"/>
         </w:rPr>
-        <w:t>Replace the reference to the database context in each of your controllers with a reference the new “repository” class.</w:t>
-      </w:r>
-      <w:r>
-        <w:rPr>
-          <w:rFonts w:ascii="Times New Roman" w:eastAsia="Times New Roman" w:hAnsi="Times New Roman" w:cs="Times New Roman"/>
-          <w:sz w:val="24"/>
-          <w:szCs w:val="24"/>
-        </w:rPr>
-        <w:br/>
-        <w:t>Create an instance of the “repository class” in the constructor of each controller.</w:t>
+        <w:t>Add methods to the “repository” interface and class that implement all of the database needs of your controllers.</w:t>
       </w:r>
     </w:p>
     <w:p>
@@ -169,25 +252,7 @@
           <w:sz w:val="24"/>
           <w:szCs w:val="24"/>
         </w:rPr>
-        <w:t xml:space="preserve">Add methods to the “repository” interface and class that implement </w:t>
-      </w:r>
-      <w:proofErr w:type="gramStart"/>
-      <w:r>
-        <w:rPr>
-          <w:rFonts w:ascii="Times New Roman" w:eastAsia="Times New Roman" w:hAnsi="Times New Roman" w:cs="Times New Roman"/>
-          <w:sz w:val="24"/>
-          <w:szCs w:val="24"/>
-        </w:rPr>
-        <w:t>all of</w:t>
-      </w:r>
-      <w:proofErr w:type="gramEnd"/>
-      <w:r>
-        <w:rPr>
-          <w:rFonts w:ascii="Times New Roman" w:eastAsia="Times New Roman" w:hAnsi="Times New Roman" w:cs="Times New Roman"/>
-          <w:sz w:val="24"/>
-          <w:szCs w:val="24"/>
-        </w:rPr>
-        <w:t xml:space="preserve"> the database needs of your controllers.</w:t>
+        <w:t>Move the code in the controllers that implements the calls to the database context to the methods in the new “repository class”.</w:t>
       </w:r>
     </w:p>
     <w:p>
@@ -209,7 +274,7 @@
           <w:sz w:val="24"/>
           <w:szCs w:val="24"/>
         </w:rPr>
-        <w:t>Move the code in the controllers that implements the calls to the database context to the methods in the new “repository class”.</w:t>
+        <w:t>Add calls to the “repository” class methods in the controllers to satisfy their data access requirements.</w:t>
       </w:r>
     </w:p>
     <w:p>
@@ -231,28 +296,6 @@
           <w:sz w:val="24"/>
           <w:szCs w:val="24"/>
         </w:rPr>
-        <w:t>Add calls to the “repository” class methods in the controllers to satisfy their data access requirements.</w:t>
-      </w:r>
-    </w:p>
-    <w:p>
-      <w:pPr>
-        <w:numPr>
-          <w:ilvl w:val="0"/>
-          <w:numId w:val="1"/>
-        </w:numPr>
-        <w:spacing w:before="100" w:beforeAutospacing="1" w:after="240" w:line="240" w:lineRule="auto"/>
-        <w:rPr>
-          <w:rFonts w:ascii="Times New Roman" w:eastAsia="Times New Roman" w:hAnsi="Times New Roman" w:cs="Times New Roman"/>
-          <w:sz w:val="24"/>
-          <w:szCs w:val="24"/>
-        </w:rPr>
-      </w:pPr>
-      <w:r>
-        <w:rPr>
-          <w:rFonts w:ascii="Times New Roman" w:eastAsia="Times New Roman" w:hAnsi="Times New Roman" w:cs="Times New Roman"/>
-          <w:sz w:val="24"/>
-          <w:szCs w:val="24"/>
-        </w:rPr>
         <w:t>Run the application to test to see if you can still successfully apply each of the operations (list, create, view details, edit and delete) to</w:t>
       </w:r>
       <w:r>
@@ -462,6 +505,7 @@
           <w:sz w:val="24"/>
           <w:szCs w:val="24"/>
         </w:rPr>
+        <w:lastRenderedPageBreak/>
         <w:t>Exercise 3</w:t>
       </w:r>
     </w:p>
@@ -484,7 +528,6 @@
           <w:sz w:val="24"/>
           <w:szCs w:val="24"/>
         </w:rPr>
-        <w:lastRenderedPageBreak/>
         <w:t>Create a service class with an interface for your second entity (the entity you created in the last lab).</w:t>
       </w:r>
     </w:p>
@@ -570,25 +613,7 @@
           <w:sz w:val="24"/>
           <w:szCs w:val="24"/>
         </w:rPr>
-        <w:t xml:space="preserve">Add methods to the new service for </w:t>
-      </w:r>
-      <w:proofErr w:type="gramStart"/>
-      <w:r>
-        <w:rPr>
-          <w:rFonts w:ascii="Times New Roman" w:eastAsia="Times New Roman" w:hAnsi="Times New Roman" w:cs="Times New Roman"/>
-          <w:sz w:val="24"/>
-          <w:szCs w:val="24"/>
-        </w:rPr>
-        <w:t>all of</w:t>
-      </w:r>
-      <w:proofErr w:type="gramEnd"/>
-      <w:r>
-        <w:rPr>
-          <w:rFonts w:ascii="Times New Roman" w:eastAsia="Times New Roman" w:hAnsi="Times New Roman" w:cs="Times New Roman"/>
-          <w:sz w:val="24"/>
-          <w:szCs w:val="24"/>
-        </w:rPr>
-        <w:t xml:space="preserve"> the data needs of the controller.</w:t>
+        <w:t>Add methods to the new service for all of the data needs of the controller.</w:t>
       </w:r>
     </w:p>
     <w:p>
@@ -1032,6 +1057,7 @@
           <w:sz w:val="24"/>
           <w:szCs w:val="24"/>
         </w:rPr>
+        <w:lastRenderedPageBreak/>
         <w:t>NUnit3TestAdapter</w:t>
       </w:r>
     </w:p>
@@ -1080,7 +1106,6 @@
           <w:sz w:val="24"/>
           <w:szCs w:val="24"/>
         </w:rPr>
-        <w:lastRenderedPageBreak/>
         <w:t xml:space="preserve">Create </w:t>
       </w:r>
       <w:proofErr w:type="gramStart"/>

</xml_diff>

<commit_message>
copy lab4 into lab7 directory to start
</commit_message>
<xml_diff>
--- a/[CST356] - Lab5/[CST356] - Lab5.docx
+++ b/[CST356] - Lab5/[CST356] - Lab5.docx
@@ -124,91 +124,145 @@
         </w:rPr>
         <w:t>as a starting point.</w:t>
       </w:r>
+    </w:p>
+    <w:p>
+      <w:pPr>
+        <w:spacing w:before="100" w:beforeAutospacing="1" w:after="240" w:line="240" w:lineRule="auto"/>
+        <w:ind w:left="360"/>
+        <w:rPr>
+          <w:rFonts w:ascii="Times New Roman" w:eastAsia="Times New Roman" w:hAnsi="Times New Roman" w:cs="Times New Roman"/>
+          <w:sz w:val="24"/>
+          <w:szCs w:val="24"/>
+        </w:rPr>
+      </w:pPr>
+      <w:r>
+        <w:rPr>
+          <w:rFonts w:ascii="Times New Roman" w:eastAsia="Times New Roman" w:hAnsi="Times New Roman" w:cs="Times New Roman"/>
+          <w:sz w:val="24"/>
+          <w:szCs w:val="24"/>
+        </w:rPr>
+        <w:t>[</w:t>
+      </w:r>
+      <w:r>
+        <w:rPr>
+          <w:rFonts w:ascii="Times New Roman" w:eastAsia="Times New Roman" w:hAnsi="Times New Roman" w:cs="Times New Roman"/>
+          <w:b/>
+          <w:color w:val="00B050"/>
+          <w:sz w:val="24"/>
+          <w:szCs w:val="24"/>
+        </w:rPr>
+        <w:t>X</w:t>
+      </w:r>
+      <w:r>
+        <w:rPr>
+          <w:rFonts w:ascii="Times New Roman" w:eastAsia="Times New Roman" w:hAnsi="Times New Roman" w:cs="Times New Roman"/>
+          <w:sz w:val="24"/>
+          <w:szCs w:val="24"/>
+        </w:rPr>
+        <w:t xml:space="preserve">] </w:t>
+      </w:r>
+      <w:r>
+        <w:rPr>
+          <w:rFonts w:ascii="Times New Roman" w:eastAsia="Times New Roman" w:hAnsi="Times New Roman" w:cs="Times New Roman"/>
+          <w:sz w:val="24"/>
+          <w:szCs w:val="24"/>
+        </w:rPr>
+        <w:t>Create a separate “repository” class with an associated interface for storing data in the database.</w:t>
+      </w:r>
+      <w:r>
+        <w:rPr>
+          <w:rFonts w:ascii="Times New Roman" w:eastAsia="Times New Roman" w:hAnsi="Times New Roman" w:cs="Times New Roman"/>
+          <w:sz w:val="24"/>
+          <w:szCs w:val="24"/>
+        </w:rPr>
+        <w:br/>
+        <w:t>Unlike the example, for the lab you can use a single repository class for both of your entities.</w:t>
+      </w:r>
+    </w:p>
+    <w:p>
+      <w:pPr>
+        <w:spacing w:before="100" w:beforeAutospacing="1" w:after="240" w:line="240" w:lineRule="auto"/>
+        <w:ind w:left="360"/>
+        <w:rPr>
+          <w:rFonts w:ascii="Times New Roman" w:eastAsia="Times New Roman" w:hAnsi="Times New Roman" w:cs="Times New Roman"/>
+          <w:sz w:val="24"/>
+          <w:szCs w:val="24"/>
+        </w:rPr>
+      </w:pPr>
+      <w:r>
+        <w:rPr>
+          <w:rFonts w:ascii="Times New Roman" w:eastAsia="Times New Roman" w:hAnsi="Times New Roman" w:cs="Times New Roman"/>
+          <w:sz w:val="24"/>
+          <w:szCs w:val="24"/>
+        </w:rPr>
+        <w:t>[</w:t>
+      </w:r>
+      <w:r>
+        <w:rPr>
+          <w:rFonts w:ascii="Times New Roman" w:eastAsia="Times New Roman" w:hAnsi="Times New Roman" w:cs="Times New Roman"/>
+          <w:b/>
+          <w:color w:val="00B050"/>
+          <w:sz w:val="24"/>
+          <w:szCs w:val="24"/>
+        </w:rPr>
+        <w:t>X</w:t>
+      </w:r>
+      <w:r>
+        <w:rPr>
+          <w:rFonts w:ascii="Times New Roman" w:eastAsia="Times New Roman" w:hAnsi="Times New Roman" w:cs="Times New Roman"/>
+          <w:sz w:val="24"/>
+          <w:szCs w:val="24"/>
+        </w:rPr>
+        <w:t xml:space="preserve">] </w:t>
+      </w:r>
+      <w:r>
+        <w:rPr>
+          <w:rFonts w:ascii="Times New Roman" w:eastAsia="Times New Roman" w:hAnsi="Times New Roman" w:cs="Times New Roman"/>
+          <w:sz w:val="24"/>
+          <w:szCs w:val="24"/>
+        </w:rPr>
+        <w:t>Create an instance of the database context class in the constructor of your new “repository” class.</w:t>
+      </w:r>
+    </w:p>
+    <w:p>
+      <w:pPr>
+        <w:numPr>
+          <w:ilvl w:val="0"/>
+          <w:numId w:val="1"/>
+        </w:numPr>
+        <w:spacing w:before="100" w:beforeAutospacing="1" w:after="240" w:line="240" w:lineRule="auto"/>
+        <w:rPr>
+          <w:rFonts w:ascii="Times New Roman" w:eastAsia="Times New Roman" w:hAnsi="Times New Roman" w:cs="Times New Roman"/>
+          <w:sz w:val="24"/>
+          <w:szCs w:val="24"/>
+        </w:rPr>
+      </w:pPr>
+      <w:r>
+        <w:rPr>
+          <w:rFonts w:ascii="Times New Roman" w:eastAsia="Times New Roman" w:hAnsi="Times New Roman" w:cs="Times New Roman"/>
+          <w:sz w:val="24"/>
+          <w:szCs w:val="24"/>
+        </w:rPr>
+        <w:t>Replace the reference to the database context in each of your controllers with a reference the new “repository” class.</w:t>
+      </w:r>
+      <w:r>
+        <w:rPr>
+          <w:rFonts w:ascii="Times New Roman" w:eastAsia="Times New Roman" w:hAnsi="Times New Roman" w:cs="Times New Roman"/>
+          <w:sz w:val="24"/>
+          <w:szCs w:val="24"/>
+        </w:rPr>
+        <w:br/>
+        <w:t>Create a</w:t>
+      </w:r>
       <w:bookmarkStart w:id="0" w:name="_GoBack"/>
       <w:bookmarkEnd w:id="0"/>
-    </w:p>
-    <w:p>
-      <w:pPr>
-        <w:numPr>
-          <w:ilvl w:val="0"/>
-          <w:numId w:val="1"/>
-        </w:numPr>
-        <w:spacing w:before="100" w:beforeAutospacing="1" w:after="240" w:line="240" w:lineRule="auto"/>
-        <w:rPr>
-          <w:rFonts w:ascii="Times New Roman" w:eastAsia="Times New Roman" w:hAnsi="Times New Roman" w:cs="Times New Roman"/>
-          <w:sz w:val="24"/>
-          <w:szCs w:val="24"/>
-        </w:rPr>
-      </w:pPr>
-      <w:r>
-        <w:rPr>
-          <w:rFonts w:ascii="Times New Roman" w:eastAsia="Times New Roman" w:hAnsi="Times New Roman" w:cs="Times New Roman"/>
-          <w:sz w:val="24"/>
-          <w:szCs w:val="24"/>
-        </w:rPr>
-        <w:t>Create a separate “repository” class with an associated interface for storing data in the database.</w:t>
-      </w:r>
-      <w:r>
-        <w:rPr>
-          <w:rFonts w:ascii="Times New Roman" w:eastAsia="Times New Roman" w:hAnsi="Times New Roman" w:cs="Times New Roman"/>
-          <w:sz w:val="24"/>
-          <w:szCs w:val="24"/>
-        </w:rPr>
-        <w:br/>
-        <w:t>Unlike the example, for the lab you can use a single repository class for both of your entities.</w:t>
-      </w:r>
-    </w:p>
-    <w:p>
-      <w:pPr>
-        <w:numPr>
-          <w:ilvl w:val="0"/>
-          <w:numId w:val="1"/>
-        </w:numPr>
-        <w:spacing w:before="100" w:beforeAutospacing="1" w:after="240" w:line="240" w:lineRule="auto"/>
-        <w:rPr>
-          <w:rFonts w:ascii="Times New Roman" w:eastAsia="Times New Roman" w:hAnsi="Times New Roman" w:cs="Times New Roman"/>
-          <w:sz w:val="24"/>
-          <w:szCs w:val="24"/>
-        </w:rPr>
-      </w:pPr>
-      <w:r>
-        <w:rPr>
-          <w:rFonts w:ascii="Times New Roman" w:eastAsia="Times New Roman" w:hAnsi="Times New Roman" w:cs="Times New Roman"/>
-          <w:sz w:val="24"/>
-          <w:szCs w:val="24"/>
-        </w:rPr>
-        <w:t>Create an instance of the database context class in the constructor of your new “repository” class.</w:t>
-      </w:r>
-    </w:p>
-    <w:p>
-      <w:pPr>
-        <w:numPr>
-          <w:ilvl w:val="0"/>
-          <w:numId w:val="1"/>
-        </w:numPr>
-        <w:spacing w:before="100" w:beforeAutospacing="1" w:after="240" w:line="240" w:lineRule="auto"/>
-        <w:rPr>
-          <w:rFonts w:ascii="Times New Roman" w:eastAsia="Times New Roman" w:hAnsi="Times New Roman" w:cs="Times New Roman"/>
-          <w:sz w:val="24"/>
-          <w:szCs w:val="24"/>
-        </w:rPr>
-      </w:pPr>
-      <w:r>
-        <w:rPr>
-          <w:rFonts w:ascii="Times New Roman" w:eastAsia="Times New Roman" w:hAnsi="Times New Roman" w:cs="Times New Roman"/>
-          <w:sz w:val="24"/>
-          <w:szCs w:val="24"/>
-        </w:rPr>
-        <w:t>Replace the reference to the database context in each of your controllers with a reference the new “repository” class.</w:t>
-      </w:r>
-      <w:r>
-        <w:rPr>
-          <w:rFonts w:ascii="Times New Roman" w:eastAsia="Times New Roman" w:hAnsi="Times New Roman" w:cs="Times New Roman"/>
-          <w:sz w:val="24"/>
-          <w:szCs w:val="24"/>
-        </w:rPr>
-        <w:br/>
-        <w:t>Create an instance of the “repository class” in the constructor of each controller.</w:t>
+      <w:r>
+        <w:rPr>
+          <w:rFonts w:ascii="Times New Roman" w:eastAsia="Times New Roman" w:hAnsi="Times New Roman" w:cs="Times New Roman"/>
+          <w:sz w:val="24"/>
+          <w:szCs w:val="24"/>
+        </w:rPr>
+        <w:t>n instance of the “repository class” in the constructor of each controller.</w:t>
       </w:r>
     </w:p>
     <w:p>

</xml_diff>

<commit_message>
Lab 5 to exercise 2: compiles
</commit_message>
<xml_diff>
--- a/[CST356] - Lab5/[CST356] - Lab5.docx
+++ b/[CST356] - Lab5/[CST356] - Lab5.docx
@@ -226,17 +226,40 @@
     </w:p>
     <w:p>
       <w:pPr>
-        <w:numPr>
-          <w:ilvl w:val="0"/>
-          <w:numId w:val="1"/>
-        </w:numPr>
         <w:spacing w:before="100" w:beforeAutospacing="1" w:after="240" w:line="240" w:lineRule="auto"/>
-        <w:rPr>
-          <w:rFonts w:ascii="Times New Roman" w:eastAsia="Times New Roman" w:hAnsi="Times New Roman" w:cs="Times New Roman"/>
-          <w:sz w:val="24"/>
-          <w:szCs w:val="24"/>
-        </w:rPr>
-      </w:pPr>
+        <w:ind w:left="360"/>
+        <w:rPr>
+          <w:rFonts w:ascii="Times New Roman" w:eastAsia="Times New Roman" w:hAnsi="Times New Roman" w:cs="Times New Roman"/>
+          <w:sz w:val="24"/>
+          <w:szCs w:val="24"/>
+        </w:rPr>
+      </w:pPr>
+      <w:r>
+        <w:rPr>
+          <w:rFonts w:ascii="Times New Roman" w:eastAsia="Times New Roman" w:hAnsi="Times New Roman" w:cs="Times New Roman"/>
+          <w:sz w:val="24"/>
+          <w:szCs w:val="24"/>
+        </w:rPr>
+        <w:t>[</w:t>
+      </w:r>
+      <w:r>
+        <w:rPr>
+          <w:rFonts w:ascii="Times New Roman" w:eastAsia="Times New Roman" w:hAnsi="Times New Roman" w:cs="Times New Roman"/>
+          <w:b/>
+          <w:color w:val="00B050"/>
+          <w:sz w:val="24"/>
+          <w:szCs w:val="24"/>
+        </w:rPr>
+        <w:t>X</w:t>
+      </w:r>
+      <w:r>
+        <w:rPr>
+          <w:rFonts w:ascii="Times New Roman" w:eastAsia="Times New Roman" w:hAnsi="Times New Roman" w:cs="Times New Roman"/>
+          <w:sz w:val="24"/>
+          <w:szCs w:val="24"/>
+        </w:rPr>
+        <w:t xml:space="preserve">] </w:t>
+      </w:r>
       <w:r>
         <w:rPr>
           <w:rFonts w:ascii="Times New Roman" w:eastAsia="Times New Roman" w:hAnsi="Times New Roman" w:cs="Times New Roman"/>
@@ -252,98 +275,200 @@
           <w:szCs w:val="24"/>
         </w:rPr>
         <w:br/>
-        <w:t>Create a</w:t>
+        <w:t>Create an instance of the “repository class” in the constructor of each controller.</w:t>
+      </w:r>
+    </w:p>
+    <w:p>
+      <w:pPr>
+        <w:spacing w:before="100" w:beforeAutospacing="1" w:after="240" w:line="240" w:lineRule="auto"/>
+        <w:ind w:left="360"/>
+        <w:rPr>
+          <w:rFonts w:ascii="Times New Roman" w:eastAsia="Times New Roman" w:hAnsi="Times New Roman" w:cs="Times New Roman"/>
+          <w:sz w:val="24"/>
+          <w:szCs w:val="24"/>
+        </w:rPr>
+      </w:pPr>
+      <w:r>
+        <w:rPr>
+          <w:rFonts w:ascii="Times New Roman" w:eastAsia="Times New Roman" w:hAnsi="Times New Roman" w:cs="Times New Roman"/>
+          <w:sz w:val="24"/>
+          <w:szCs w:val="24"/>
+        </w:rPr>
+        <w:t>[</w:t>
+      </w:r>
+      <w:r>
+        <w:rPr>
+          <w:rFonts w:ascii="Times New Roman" w:eastAsia="Times New Roman" w:hAnsi="Times New Roman" w:cs="Times New Roman"/>
+          <w:b/>
+          <w:color w:val="00B050"/>
+          <w:sz w:val="24"/>
+          <w:szCs w:val="24"/>
+        </w:rPr>
+        <w:t>X</w:t>
+      </w:r>
+      <w:r>
+        <w:rPr>
+          <w:rFonts w:ascii="Times New Roman" w:eastAsia="Times New Roman" w:hAnsi="Times New Roman" w:cs="Times New Roman"/>
+          <w:sz w:val="24"/>
+          <w:szCs w:val="24"/>
+        </w:rPr>
+        <w:t xml:space="preserve">] </w:t>
+      </w:r>
+      <w:r>
+        <w:rPr>
+          <w:rFonts w:ascii="Times New Roman" w:eastAsia="Times New Roman" w:hAnsi="Times New Roman" w:cs="Times New Roman"/>
+          <w:sz w:val="24"/>
+          <w:szCs w:val="24"/>
+        </w:rPr>
+        <w:t xml:space="preserve">Add methods to the “repository” interface and class that implement </w:t>
+      </w:r>
+      <w:proofErr w:type="gramStart"/>
+      <w:r>
+        <w:rPr>
+          <w:rFonts w:ascii="Times New Roman" w:eastAsia="Times New Roman" w:hAnsi="Times New Roman" w:cs="Times New Roman"/>
+          <w:sz w:val="24"/>
+          <w:szCs w:val="24"/>
+        </w:rPr>
+        <w:t>all of</w:t>
+      </w:r>
+      <w:proofErr w:type="gramEnd"/>
+      <w:r>
+        <w:rPr>
+          <w:rFonts w:ascii="Times New Roman" w:eastAsia="Times New Roman" w:hAnsi="Times New Roman" w:cs="Times New Roman"/>
+          <w:sz w:val="24"/>
+          <w:szCs w:val="24"/>
+        </w:rPr>
+        <w:t xml:space="preserve"> the database needs of your controllers.</w:t>
+      </w:r>
+    </w:p>
+    <w:p>
+      <w:pPr>
+        <w:spacing w:before="100" w:beforeAutospacing="1" w:after="240" w:line="240" w:lineRule="auto"/>
+        <w:ind w:left="360"/>
+        <w:rPr>
+          <w:rFonts w:ascii="Times New Roman" w:eastAsia="Times New Roman" w:hAnsi="Times New Roman" w:cs="Times New Roman"/>
+          <w:sz w:val="24"/>
+          <w:szCs w:val="24"/>
+        </w:rPr>
+      </w:pPr>
+      <w:r>
+        <w:rPr>
+          <w:rFonts w:ascii="Times New Roman" w:eastAsia="Times New Roman" w:hAnsi="Times New Roman" w:cs="Times New Roman"/>
+          <w:sz w:val="24"/>
+          <w:szCs w:val="24"/>
+        </w:rPr>
+        <w:t>[</w:t>
+      </w:r>
+      <w:r>
+        <w:rPr>
+          <w:rFonts w:ascii="Times New Roman" w:eastAsia="Times New Roman" w:hAnsi="Times New Roman" w:cs="Times New Roman"/>
+          <w:b/>
+          <w:color w:val="00B050"/>
+          <w:sz w:val="24"/>
+          <w:szCs w:val="24"/>
+        </w:rPr>
+        <w:t>X</w:t>
+      </w:r>
+      <w:r>
+        <w:rPr>
+          <w:rFonts w:ascii="Times New Roman" w:eastAsia="Times New Roman" w:hAnsi="Times New Roman" w:cs="Times New Roman"/>
+          <w:sz w:val="24"/>
+          <w:szCs w:val="24"/>
+        </w:rPr>
+        <w:t xml:space="preserve">] </w:t>
+      </w:r>
+      <w:r>
+        <w:rPr>
+          <w:rFonts w:ascii="Times New Roman" w:eastAsia="Times New Roman" w:hAnsi="Times New Roman" w:cs="Times New Roman"/>
+          <w:sz w:val="24"/>
+          <w:szCs w:val="24"/>
+        </w:rPr>
+        <w:t>Move the code in the controllers that implements the calls to the database context to the methods in the new “repository class”.</w:t>
+      </w:r>
+    </w:p>
+    <w:p>
+      <w:pPr>
+        <w:spacing w:before="100" w:beforeAutospacing="1" w:after="240" w:line="240" w:lineRule="auto"/>
+        <w:ind w:left="360"/>
+        <w:rPr>
+          <w:rFonts w:ascii="Times New Roman" w:eastAsia="Times New Roman" w:hAnsi="Times New Roman" w:cs="Times New Roman"/>
+          <w:sz w:val="24"/>
+          <w:szCs w:val="24"/>
+        </w:rPr>
+      </w:pPr>
+      <w:r>
+        <w:rPr>
+          <w:rFonts w:ascii="Times New Roman" w:eastAsia="Times New Roman" w:hAnsi="Times New Roman" w:cs="Times New Roman"/>
+          <w:sz w:val="24"/>
+          <w:szCs w:val="24"/>
+        </w:rPr>
+        <w:t>[</w:t>
+      </w:r>
+      <w:r>
+        <w:rPr>
+          <w:rFonts w:ascii="Times New Roman" w:eastAsia="Times New Roman" w:hAnsi="Times New Roman" w:cs="Times New Roman"/>
+          <w:b/>
+          <w:color w:val="00B050"/>
+          <w:sz w:val="24"/>
+          <w:szCs w:val="24"/>
+        </w:rPr>
+        <w:t>X</w:t>
+      </w:r>
+      <w:r>
+        <w:rPr>
+          <w:rFonts w:ascii="Times New Roman" w:eastAsia="Times New Roman" w:hAnsi="Times New Roman" w:cs="Times New Roman"/>
+          <w:sz w:val="24"/>
+          <w:szCs w:val="24"/>
+        </w:rPr>
+        <w:t xml:space="preserve">] </w:t>
+      </w:r>
+      <w:r>
+        <w:rPr>
+          <w:rFonts w:ascii="Times New Roman" w:eastAsia="Times New Roman" w:hAnsi="Times New Roman" w:cs="Times New Roman"/>
+          <w:sz w:val="24"/>
+          <w:szCs w:val="24"/>
+        </w:rPr>
+        <w:t>Add calls to the “repository” class methods in the controllers to satisfy their data access requirements.</w:t>
+      </w:r>
+    </w:p>
+    <w:p>
+      <w:pPr>
+        <w:spacing w:before="100" w:beforeAutospacing="1" w:after="240" w:line="240" w:lineRule="auto"/>
+        <w:ind w:left="360"/>
+        <w:rPr>
+          <w:rFonts w:ascii="Times New Roman" w:eastAsia="Times New Roman" w:hAnsi="Times New Roman" w:cs="Times New Roman"/>
+          <w:sz w:val="24"/>
+          <w:szCs w:val="24"/>
+        </w:rPr>
+      </w:pPr>
+      <w:r>
+        <w:rPr>
+          <w:rFonts w:ascii="Times New Roman" w:eastAsia="Times New Roman" w:hAnsi="Times New Roman" w:cs="Times New Roman"/>
+          <w:sz w:val="24"/>
+          <w:szCs w:val="24"/>
+        </w:rPr>
+        <w:t>[</w:t>
+      </w:r>
+      <w:r>
+        <w:rPr>
+          <w:rFonts w:ascii="Times New Roman" w:eastAsia="Times New Roman" w:hAnsi="Times New Roman" w:cs="Times New Roman"/>
+          <w:b/>
+          <w:color w:val="00B050"/>
+          <w:sz w:val="24"/>
+          <w:szCs w:val="24"/>
+        </w:rPr>
+        <w:t>X</w:t>
+      </w:r>
+      <w:r>
+        <w:rPr>
+          <w:rFonts w:ascii="Times New Roman" w:eastAsia="Times New Roman" w:hAnsi="Times New Roman" w:cs="Times New Roman"/>
+          <w:sz w:val="24"/>
+          <w:szCs w:val="24"/>
+        </w:rPr>
+        <w:t xml:space="preserve">] </w:t>
       </w:r>
       <w:bookmarkStart w:id="0" w:name="_GoBack"/>
       <w:bookmarkEnd w:id="0"/>
-      <w:r>
-        <w:rPr>
-          <w:rFonts w:ascii="Times New Roman" w:eastAsia="Times New Roman" w:hAnsi="Times New Roman" w:cs="Times New Roman"/>
-          <w:sz w:val="24"/>
-          <w:szCs w:val="24"/>
-        </w:rPr>
-        <w:t>n instance of the “repository class” in the constructor of each controller.</w:t>
-      </w:r>
-    </w:p>
-    <w:p>
-      <w:pPr>
-        <w:numPr>
-          <w:ilvl w:val="0"/>
-          <w:numId w:val="1"/>
-        </w:numPr>
-        <w:spacing w:before="100" w:beforeAutospacing="1" w:after="240" w:line="240" w:lineRule="auto"/>
-        <w:rPr>
-          <w:rFonts w:ascii="Times New Roman" w:eastAsia="Times New Roman" w:hAnsi="Times New Roman" w:cs="Times New Roman"/>
-          <w:sz w:val="24"/>
-          <w:szCs w:val="24"/>
-        </w:rPr>
-      </w:pPr>
-      <w:r>
-        <w:rPr>
-          <w:rFonts w:ascii="Times New Roman" w:eastAsia="Times New Roman" w:hAnsi="Times New Roman" w:cs="Times New Roman"/>
-          <w:sz w:val="24"/>
-          <w:szCs w:val="24"/>
-        </w:rPr>
-        <w:t>Add methods to the “repository” interface and class that implement all of the database needs of your controllers.</w:t>
-      </w:r>
-    </w:p>
-    <w:p>
-      <w:pPr>
-        <w:numPr>
-          <w:ilvl w:val="0"/>
-          <w:numId w:val="1"/>
-        </w:numPr>
-        <w:spacing w:before="100" w:beforeAutospacing="1" w:after="240" w:line="240" w:lineRule="auto"/>
-        <w:rPr>
-          <w:rFonts w:ascii="Times New Roman" w:eastAsia="Times New Roman" w:hAnsi="Times New Roman" w:cs="Times New Roman"/>
-          <w:sz w:val="24"/>
-          <w:szCs w:val="24"/>
-        </w:rPr>
-      </w:pPr>
-      <w:r>
-        <w:rPr>
-          <w:rFonts w:ascii="Times New Roman" w:eastAsia="Times New Roman" w:hAnsi="Times New Roman" w:cs="Times New Roman"/>
-          <w:sz w:val="24"/>
-          <w:szCs w:val="24"/>
-        </w:rPr>
-        <w:t>Move the code in the controllers that implements the calls to the database context to the methods in the new “repository class”.</w:t>
-      </w:r>
-    </w:p>
-    <w:p>
-      <w:pPr>
-        <w:numPr>
-          <w:ilvl w:val="0"/>
-          <w:numId w:val="1"/>
-        </w:numPr>
-        <w:spacing w:before="100" w:beforeAutospacing="1" w:after="240" w:line="240" w:lineRule="auto"/>
-        <w:rPr>
-          <w:rFonts w:ascii="Times New Roman" w:eastAsia="Times New Roman" w:hAnsi="Times New Roman" w:cs="Times New Roman"/>
-          <w:sz w:val="24"/>
-          <w:szCs w:val="24"/>
-        </w:rPr>
-      </w:pPr>
-      <w:r>
-        <w:rPr>
-          <w:rFonts w:ascii="Times New Roman" w:eastAsia="Times New Roman" w:hAnsi="Times New Roman" w:cs="Times New Roman"/>
-          <w:sz w:val="24"/>
-          <w:szCs w:val="24"/>
-        </w:rPr>
-        <w:t>Add calls to the “repository” class methods in the controllers to satisfy their data access requirements.</w:t>
-      </w:r>
-    </w:p>
-    <w:p>
-      <w:pPr>
-        <w:numPr>
-          <w:ilvl w:val="0"/>
-          <w:numId w:val="1"/>
-        </w:numPr>
-        <w:spacing w:before="100" w:beforeAutospacing="1" w:after="240" w:line="240" w:lineRule="auto"/>
-        <w:rPr>
-          <w:rFonts w:ascii="Times New Roman" w:eastAsia="Times New Roman" w:hAnsi="Times New Roman" w:cs="Times New Roman"/>
-          <w:sz w:val="24"/>
-          <w:szCs w:val="24"/>
-        </w:rPr>
-      </w:pPr>
       <w:r>
         <w:rPr>
           <w:rFonts w:ascii="Times New Roman" w:eastAsia="Times New Roman" w:hAnsi="Times New Roman" w:cs="Times New Roman"/>

</xml_diff>

<commit_message>
set up dependency injection: NO injection in controllers yet
</commit_message>
<xml_diff>
--- a/[CST356] - Lab5/[CST356] - Lab5.docx
+++ b/[CST356] - Lab5/[CST356] - Lab5.docx
@@ -320,25 +320,7 @@
           <w:sz w:val="24"/>
           <w:szCs w:val="24"/>
         </w:rPr>
-        <w:t xml:space="preserve">Add methods to the “repository” interface and class that implement </w:t>
-      </w:r>
-      <w:proofErr w:type="gramStart"/>
-      <w:r>
-        <w:rPr>
-          <w:rFonts w:ascii="Times New Roman" w:eastAsia="Times New Roman" w:hAnsi="Times New Roman" w:cs="Times New Roman"/>
-          <w:sz w:val="24"/>
-          <w:szCs w:val="24"/>
-        </w:rPr>
-        <w:t>all of</w:t>
-      </w:r>
-      <w:proofErr w:type="gramEnd"/>
-      <w:r>
-        <w:rPr>
-          <w:rFonts w:ascii="Times New Roman" w:eastAsia="Times New Roman" w:hAnsi="Times New Roman" w:cs="Times New Roman"/>
-          <w:sz w:val="24"/>
-          <w:szCs w:val="24"/>
-        </w:rPr>
-        <w:t xml:space="preserve"> the database needs of your controllers.</w:t>
+        <w:t>Add methods to the “repository” interface and class that implement all of the database needs of your controllers.</w:t>
       </w:r>
     </w:p>
     <w:p>
@@ -467,8 +449,6 @@
         </w:rPr>
         <w:t xml:space="preserve">] </w:t>
       </w:r>
-      <w:bookmarkStart w:id="0" w:name="_GoBack"/>
-      <w:bookmarkEnd w:id="0"/>
       <w:r>
         <w:rPr>
           <w:rFonts w:ascii="Times New Roman" w:eastAsia="Times New Roman" w:hAnsi="Times New Roman" w:cs="Times New Roman"/>
@@ -509,17 +489,42 @@
     </w:p>
     <w:p>
       <w:pPr>
-        <w:numPr>
-          <w:ilvl w:val="0"/>
-          <w:numId w:val="2"/>
-        </w:numPr>
         <w:spacing w:before="100" w:beforeAutospacing="1" w:after="240" w:line="240" w:lineRule="auto"/>
-        <w:rPr>
-          <w:rFonts w:ascii="Times New Roman" w:eastAsia="Times New Roman" w:hAnsi="Times New Roman" w:cs="Times New Roman"/>
-          <w:sz w:val="24"/>
-          <w:szCs w:val="24"/>
-        </w:rPr>
-      </w:pPr>
+        <w:ind w:left="360"/>
+        <w:rPr>
+          <w:rFonts w:ascii="Times New Roman" w:eastAsia="Times New Roman" w:hAnsi="Times New Roman" w:cs="Times New Roman"/>
+          <w:sz w:val="24"/>
+          <w:szCs w:val="24"/>
+        </w:rPr>
+      </w:pPr>
+      <w:r>
+        <w:rPr>
+          <w:rFonts w:ascii="Times New Roman" w:eastAsia="Times New Roman" w:hAnsi="Times New Roman" w:cs="Times New Roman"/>
+          <w:sz w:val="24"/>
+          <w:szCs w:val="24"/>
+        </w:rPr>
+        <w:t>[</w:t>
+      </w:r>
+      <w:bookmarkStart w:id="0" w:name="_GoBack"/>
+      <w:r>
+        <w:rPr>
+          <w:rFonts w:ascii="Times New Roman" w:eastAsia="Times New Roman" w:hAnsi="Times New Roman" w:cs="Times New Roman"/>
+          <w:b/>
+          <w:color w:val="00B050"/>
+          <w:sz w:val="24"/>
+          <w:szCs w:val="24"/>
+        </w:rPr>
+        <w:t>X</w:t>
+      </w:r>
+      <w:bookmarkEnd w:id="0"/>
+      <w:r>
+        <w:rPr>
+          <w:rFonts w:ascii="Times New Roman" w:eastAsia="Times New Roman" w:hAnsi="Times New Roman" w:cs="Times New Roman"/>
+          <w:sz w:val="24"/>
+          <w:szCs w:val="24"/>
+        </w:rPr>
+        <w:t xml:space="preserve">] </w:t>
+      </w:r>
       <w:r>
         <w:rPr>
           <w:rFonts w:ascii="Times New Roman" w:eastAsia="Times New Roman" w:hAnsi="Times New Roman" w:cs="Times New Roman"/>

</xml_diff>

<commit_message>
dependecy injection complete: compiles
</commit_message>
<xml_diff>
--- a/[CST356] - Lab5/[CST356] - Lab5.docx
+++ b/[CST356] - Lab5/[CST356] - Lab5.docx
@@ -505,7 +505,6 @@
         </w:rPr>
         <w:t>[</w:t>
       </w:r>
-      <w:bookmarkStart w:id="0" w:name="_GoBack"/>
       <w:r>
         <w:rPr>
           <w:rFonts w:ascii="Times New Roman" w:eastAsia="Times New Roman" w:hAnsi="Times New Roman" w:cs="Times New Roman"/>
@@ -516,7 +515,6 @@
         </w:rPr>
         <w:t>X</w:t>
       </w:r>
-      <w:bookmarkEnd w:id="0"/>
       <w:r>
         <w:rPr>
           <w:rFonts w:ascii="Times New Roman" w:eastAsia="Times New Roman" w:hAnsi="Times New Roman" w:cs="Times New Roman"/>
@@ -554,17 +552,40 @@
     </w:p>
     <w:p>
       <w:pPr>
-        <w:numPr>
-          <w:ilvl w:val="0"/>
-          <w:numId w:val="2"/>
-        </w:numPr>
         <w:spacing w:before="100" w:beforeAutospacing="1" w:after="240" w:line="240" w:lineRule="auto"/>
-        <w:rPr>
-          <w:rFonts w:ascii="Times New Roman" w:eastAsia="Times New Roman" w:hAnsi="Times New Roman" w:cs="Times New Roman"/>
-          <w:sz w:val="24"/>
-          <w:szCs w:val="24"/>
-        </w:rPr>
-      </w:pPr>
+        <w:ind w:left="360"/>
+        <w:rPr>
+          <w:rFonts w:ascii="Times New Roman" w:eastAsia="Times New Roman" w:hAnsi="Times New Roman" w:cs="Times New Roman"/>
+          <w:sz w:val="24"/>
+          <w:szCs w:val="24"/>
+        </w:rPr>
+      </w:pPr>
+      <w:r>
+        <w:rPr>
+          <w:rFonts w:ascii="Times New Roman" w:eastAsia="Times New Roman" w:hAnsi="Times New Roman" w:cs="Times New Roman"/>
+          <w:sz w:val="24"/>
+          <w:szCs w:val="24"/>
+        </w:rPr>
+        <w:t>[</w:t>
+      </w:r>
+      <w:r>
+        <w:rPr>
+          <w:rFonts w:ascii="Times New Roman" w:eastAsia="Times New Roman" w:hAnsi="Times New Roman" w:cs="Times New Roman"/>
+          <w:b/>
+          <w:color w:val="00B050"/>
+          <w:sz w:val="24"/>
+          <w:szCs w:val="24"/>
+        </w:rPr>
+        <w:t>X</w:t>
+      </w:r>
+      <w:r>
+        <w:rPr>
+          <w:rFonts w:ascii="Times New Roman" w:eastAsia="Times New Roman" w:hAnsi="Times New Roman" w:cs="Times New Roman"/>
+          <w:sz w:val="24"/>
+          <w:szCs w:val="24"/>
+        </w:rPr>
+        <w:t xml:space="preserve">] </w:t>
+      </w:r>
       <w:r>
         <w:rPr>
           <w:rFonts w:ascii="Times New Roman" w:eastAsia="Times New Roman" w:hAnsi="Times New Roman" w:cs="Times New Roman"/>
@@ -621,17 +642,40 @@
     </w:p>
     <w:p>
       <w:pPr>
-        <w:numPr>
-          <w:ilvl w:val="0"/>
-          <w:numId w:val="2"/>
-        </w:numPr>
         <w:spacing w:before="100" w:beforeAutospacing="1" w:after="240" w:line="240" w:lineRule="auto"/>
-        <w:rPr>
-          <w:rFonts w:ascii="Times New Roman" w:eastAsia="Times New Roman" w:hAnsi="Times New Roman" w:cs="Times New Roman"/>
-          <w:sz w:val="24"/>
-          <w:szCs w:val="24"/>
-        </w:rPr>
-      </w:pPr>
+        <w:ind w:left="360"/>
+        <w:rPr>
+          <w:rFonts w:ascii="Times New Roman" w:eastAsia="Times New Roman" w:hAnsi="Times New Roman" w:cs="Times New Roman"/>
+          <w:sz w:val="24"/>
+          <w:szCs w:val="24"/>
+        </w:rPr>
+      </w:pPr>
+      <w:r>
+        <w:rPr>
+          <w:rFonts w:ascii="Times New Roman" w:eastAsia="Times New Roman" w:hAnsi="Times New Roman" w:cs="Times New Roman"/>
+          <w:sz w:val="24"/>
+          <w:szCs w:val="24"/>
+        </w:rPr>
+        <w:t>[</w:t>
+      </w:r>
+      <w:r>
+        <w:rPr>
+          <w:rFonts w:ascii="Times New Roman" w:eastAsia="Times New Roman" w:hAnsi="Times New Roman" w:cs="Times New Roman"/>
+          <w:b/>
+          <w:color w:val="00B050"/>
+          <w:sz w:val="24"/>
+          <w:szCs w:val="24"/>
+        </w:rPr>
+        <w:t>X</w:t>
+      </w:r>
+      <w:r>
+        <w:rPr>
+          <w:rFonts w:ascii="Times New Roman" w:eastAsia="Times New Roman" w:hAnsi="Times New Roman" w:cs="Times New Roman"/>
+          <w:sz w:val="24"/>
+          <w:szCs w:val="24"/>
+        </w:rPr>
+        <w:t xml:space="preserve">] </w:t>
+      </w:r>
       <w:r>
         <w:rPr>
           <w:rFonts w:ascii="Times New Roman" w:eastAsia="Times New Roman" w:hAnsi="Times New Roman" w:cs="Times New Roman"/>
@@ -643,17 +687,42 @@
     </w:p>
     <w:p>
       <w:pPr>
-        <w:numPr>
-          <w:ilvl w:val="0"/>
-          <w:numId w:val="2"/>
-        </w:numPr>
         <w:spacing w:before="100" w:beforeAutospacing="1" w:after="240" w:line="240" w:lineRule="auto"/>
-        <w:rPr>
-          <w:rFonts w:ascii="Times New Roman" w:eastAsia="Times New Roman" w:hAnsi="Times New Roman" w:cs="Times New Roman"/>
-          <w:sz w:val="24"/>
-          <w:szCs w:val="24"/>
-        </w:rPr>
-      </w:pPr>
+        <w:ind w:left="360"/>
+        <w:rPr>
+          <w:rFonts w:ascii="Times New Roman" w:eastAsia="Times New Roman" w:hAnsi="Times New Roman" w:cs="Times New Roman"/>
+          <w:sz w:val="24"/>
+          <w:szCs w:val="24"/>
+        </w:rPr>
+      </w:pPr>
+      <w:r>
+        <w:rPr>
+          <w:rFonts w:ascii="Times New Roman" w:eastAsia="Times New Roman" w:hAnsi="Times New Roman" w:cs="Times New Roman"/>
+          <w:sz w:val="24"/>
+          <w:szCs w:val="24"/>
+        </w:rPr>
+        <w:t>[</w:t>
+      </w:r>
+      <w:r>
+        <w:rPr>
+          <w:rFonts w:ascii="Times New Roman" w:eastAsia="Times New Roman" w:hAnsi="Times New Roman" w:cs="Times New Roman"/>
+          <w:b/>
+          <w:color w:val="00B050"/>
+          <w:sz w:val="24"/>
+          <w:szCs w:val="24"/>
+        </w:rPr>
+        <w:t>X</w:t>
+      </w:r>
+      <w:r>
+        <w:rPr>
+          <w:rFonts w:ascii="Times New Roman" w:eastAsia="Times New Roman" w:hAnsi="Times New Roman" w:cs="Times New Roman"/>
+          <w:sz w:val="24"/>
+          <w:szCs w:val="24"/>
+        </w:rPr>
+        <w:t xml:space="preserve">] </w:t>
+      </w:r>
+      <w:bookmarkStart w:id="0" w:name="_GoBack"/>
+      <w:bookmarkEnd w:id="0"/>
       <w:r>
         <w:rPr>
           <w:rFonts w:ascii="Times New Roman" w:eastAsia="Times New Roman" w:hAnsi="Times New Roman" w:cs="Times New Roman"/>

</xml_diff>